<commit_message>
lesson 413 - vocab and homework
</commit_message>
<xml_diff>
--- a/english_via_skype/solutions/doc/lesson_410_Rewrite the sentence changing words in italics into nouns_edit.docx
+++ b/english_via_skype/solutions/doc/lesson_410_Rewrite the sentence changing words in italics into nouns_edit.docx
@@ -33,6 +33,11 @@
     </w:p>
     <w:p>
       <w:pPr>
+        <w:pStyle w:val="Akapitzlist"/>
+        <w:numPr>
+          <w:ilvl w:val="0"/>
+          <w:numId w:val="2"/>
+        </w:numPr>
         <w:rPr>
           <w:rFonts w:ascii="Arial" w:hAnsi="Arial" w:cs="Arial"/>
           <w:sz w:val="28"/>
@@ -86,6 +91,48 @@
           <w:szCs w:val="28"/>
           <w:lang w:val="en-US"/>
         </w:rPr>
+        <w:t>To stand out from the crowd d</w:t>
+      </w:r>
+      <w:r>
+        <w:rPr>
+          <w:rFonts w:ascii="Arial" w:hAnsi="Arial" w:cs="Arial"/>
+          <w:sz w:val="28"/>
+          <w:szCs w:val="28"/>
+          <w:lang w:val="en-US"/>
+        </w:rPr>
+        <w:t xml:space="preserve">ifferentiation </w:t>
+      </w:r>
+      <w:r>
+        <w:rPr>
+          <w:rFonts w:ascii="Arial" w:hAnsi="Arial" w:cs="Arial"/>
+          <w:sz w:val="28"/>
+          <w:szCs w:val="28"/>
+          <w:lang w:val="en-US"/>
+        </w:rPr>
+        <w:t>is needed.</w:t>
+      </w:r>
+    </w:p>
+    <w:p>
+      <w:pPr>
+        <w:pStyle w:val="Akapitzlist"/>
+        <w:numPr>
+          <w:ilvl w:val="0"/>
+          <w:numId w:val="2"/>
+        </w:numPr>
+        <w:rPr>
+          <w:rFonts w:ascii="Arial" w:hAnsi="Arial" w:cs="Arial"/>
+          <w:sz w:val="28"/>
+          <w:szCs w:val="28"/>
+          <w:lang w:val="en-US"/>
+        </w:rPr>
+      </w:pPr>
+      <w:r>
+        <w:rPr>
+          <w:rFonts w:ascii="Arial" w:hAnsi="Arial" w:cs="Arial"/>
+          <w:sz w:val="28"/>
+          <w:szCs w:val="28"/>
+          <w:lang w:val="en-US"/>
+        </w:rPr>
         <w:t xml:space="preserve">Our company has </w:t>
       </w:r>
       <w:r>
@@ -105,11 +152,53 @@
           <w:szCs w:val="28"/>
           <w:lang w:val="en-US"/>
         </w:rPr>
-        <w:t xml:space="preserve">new policy </w:t>
-      </w:r>
-    </w:p>
-    <w:p>
-      <w:pPr>
+        <w:t>new policy</w:t>
+      </w:r>
+    </w:p>
+    <w:p>
+      <w:pPr>
+        <w:rPr>
+          <w:rFonts w:ascii="Arial" w:hAnsi="Arial" w:cs="Arial"/>
+          <w:sz w:val="28"/>
+          <w:szCs w:val="28"/>
+          <w:lang w:val="en-US"/>
+        </w:rPr>
+      </w:pPr>
+      <w:r>
+        <w:rPr>
+          <w:rFonts w:ascii="Arial" w:hAnsi="Arial" w:cs="Arial"/>
+          <w:sz w:val="28"/>
+          <w:szCs w:val="28"/>
+          <w:lang w:val="en-US"/>
+        </w:rPr>
+        <w:t>Our company has developed an a</w:t>
+      </w:r>
+      <w:r>
+        <w:rPr>
+          <w:rFonts w:ascii="Arial" w:hAnsi="Arial" w:cs="Arial"/>
+          <w:sz w:val="28"/>
+          <w:szCs w:val="28"/>
+          <w:lang w:val="en-US"/>
+        </w:rPr>
+        <w:t>djustment</w:t>
+      </w:r>
+      <w:r>
+        <w:rPr>
+          <w:rFonts w:ascii="Arial" w:hAnsi="Arial" w:cs="Arial"/>
+          <w:sz w:val="28"/>
+          <w:szCs w:val="28"/>
+          <w:lang w:val="en-US"/>
+        </w:rPr>
+        <w:t xml:space="preserve"> of new policy.</w:t>
+      </w:r>
+    </w:p>
+    <w:p>
+      <w:pPr>
+        <w:pStyle w:val="Akapitzlist"/>
+        <w:numPr>
+          <w:ilvl w:val="0"/>
+          <w:numId w:val="2"/>
+        </w:numPr>
         <w:rPr>
           <w:rFonts w:ascii="Arial" w:hAnsi="Arial" w:cs="Arial"/>
           <w:sz w:val="28"/>
@@ -162,6 +251,48 @@
           <w:szCs w:val="28"/>
           <w:lang w:val="en-US"/>
         </w:rPr>
+        <w:t>P</w:t>
+      </w:r>
+      <w:r>
+        <w:rPr>
+          <w:rFonts w:ascii="Arial" w:hAnsi="Arial" w:cs="Arial"/>
+          <w:sz w:val="28"/>
+          <w:szCs w:val="28"/>
+          <w:lang w:val="en-US"/>
+        </w:rPr>
+        <w:t>ursuing</w:t>
+      </w:r>
+      <w:r>
+        <w:rPr>
+          <w:rFonts w:ascii="Arial" w:hAnsi="Arial" w:cs="Arial"/>
+          <w:sz w:val="28"/>
+          <w:szCs w:val="28"/>
+          <w:lang w:val="en-US"/>
+        </w:rPr>
+        <w:t xml:space="preserve"> to entrepreneurial path is wanted by me.</w:t>
+      </w:r>
+    </w:p>
+    <w:p>
+      <w:pPr>
+        <w:pStyle w:val="Akapitzlist"/>
+        <w:numPr>
+          <w:ilvl w:val="0"/>
+          <w:numId w:val="2"/>
+        </w:numPr>
+        <w:rPr>
+          <w:rFonts w:ascii="Arial" w:hAnsi="Arial" w:cs="Arial"/>
+          <w:sz w:val="28"/>
+          <w:szCs w:val="28"/>
+          <w:lang w:val="en-US"/>
+        </w:rPr>
+      </w:pPr>
+      <w:r>
+        <w:rPr>
+          <w:rFonts w:ascii="Arial" w:hAnsi="Arial" w:cs="Arial"/>
+          <w:sz w:val="28"/>
+          <w:szCs w:val="28"/>
+          <w:lang w:val="en-US"/>
+        </w:rPr>
         <w:t xml:space="preserve">If we don’t </w:t>
       </w:r>
       <w:r>
@@ -200,6 +331,39 @@
           <w:szCs w:val="28"/>
           <w:lang w:val="en-US"/>
         </w:rPr>
+        <w:t>Without diversification we will lose market share</w:t>
+      </w:r>
+      <w:r>
+        <w:rPr>
+          <w:rFonts w:ascii="Arial" w:hAnsi="Arial" w:cs="Arial"/>
+          <w:sz w:val="28"/>
+          <w:szCs w:val="28"/>
+          <w:lang w:val="en-US"/>
+        </w:rPr>
+        <w:t>.</w:t>
+      </w:r>
+    </w:p>
+    <w:p>
+      <w:pPr>
+        <w:pStyle w:val="Akapitzlist"/>
+        <w:numPr>
+          <w:ilvl w:val="0"/>
+          <w:numId w:val="2"/>
+        </w:numPr>
+        <w:rPr>
+          <w:rFonts w:ascii="Arial" w:hAnsi="Arial" w:cs="Arial"/>
+          <w:sz w:val="28"/>
+          <w:szCs w:val="28"/>
+          <w:lang w:val="en-US"/>
+        </w:rPr>
+      </w:pPr>
+      <w:r>
+        <w:rPr>
+          <w:rFonts w:ascii="Arial" w:hAnsi="Arial" w:cs="Arial"/>
+          <w:sz w:val="28"/>
+          <w:szCs w:val="28"/>
+          <w:lang w:val="en-US"/>
+        </w:rPr>
         <w:t xml:space="preserve">We </w:t>
       </w:r>
       <w:r>
@@ -238,6 +402,30 @@
           <w:szCs w:val="28"/>
           <w:lang w:val="en-US"/>
         </w:rPr>
+        <w:t>Devisal of that plan took us two hours.</w:t>
+      </w:r>
+    </w:p>
+    <w:p>
+      <w:pPr>
+        <w:pStyle w:val="Akapitzlist"/>
+        <w:numPr>
+          <w:ilvl w:val="0"/>
+          <w:numId w:val="2"/>
+        </w:numPr>
+        <w:rPr>
+          <w:rFonts w:ascii="Arial" w:hAnsi="Arial" w:cs="Arial"/>
+          <w:sz w:val="28"/>
+          <w:szCs w:val="28"/>
+          <w:lang w:val="en-US"/>
+        </w:rPr>
+      </w:pPr>
+      <w:r>
+        <w:rPr>
+          <w:rFonts w:ascii="Arial" w:hAnsi="Arial" w:cs="Arial"/>
+          <w:sz w:val="28"/>
+          <w:szCs w:val="28"/>
+          <w:lang w:val="en-US"/>
+        </w:rPr>
         <w:t xml:space="preserve">That is </w:t>
       </w:r>
       <w:r>
@@ -276,6 +464,30 @@
           <w:szCs w:val="28"/>
           <w:lang w:val="en-US"/>
         </w:rPr>
+        <w:t>Our brand has exclusivity for that.</w:t>
+      </w:r>
+    </w:p>
+    <w:p>
+      <w:pPr>
+        <w:pStyle w:val="Akapitzlist"/>
+        <w:numPr>
+          <w:ilvl w:val="0"/>
+          <w:numId w:val="2"/>
+        </w:numPr>
+        <w:rPr>
+          <w:rFonts w:ascii="Arial" w:hAnsi="Arial" w:cs="Arial"/>
+          <w:sz w:val="28"/>
+          <w:szCs w:val="28"/>
+          <w:lang w:val="en-US"/>
+        </w:rPr>
+      </w:pPr>
+      <w:r>
+        <w:rPr>
+          <w:rFonts w:ascii="Arial" w:hAnsi="Arial" w:cs="Arial"/>
+          <w:sz w:val="28"/>
+          <w:szCs w:val="28"/>
+          <w:lang w:val="en-US"/>
+        </w:rPr>
         <w:t xml:space="preserve">To keep </w:t>
       </w:r>
       <w:r>
@@ -314,6 +526,39 @@
           <w:szCs w:val="28"/>
           <w:lang w:val="en-US"/>
         </w:rPr>
+        <w:t>Sustainability of growth is dependent on slashing administrative expenses</w:t>
+      </w:r>
+      <w:r>
+        <w:rPr>
+          <w:rFonts w:ascii="Arial" w:hAnsi="Arial" w:cs="Arial"/>
+          <w:sz w:val="28"/>
+          <w:szCs w:val="28"/>
+          <w:lang w:val="en-US"/>
+        </w:rPr>
+        <w:t>.</w:t>
+      </w:r>
+    </w:p>
+    <w:p>
+      <w:pPr>
+        <w:pStyle w:val="Akapitzlist"/>
+        <w:numPr>
+          <w:ilvl w:val="0"/>
+          <w:numId w:val="2"/>
+        </w:numPr>
+        <w:rPr>
+          <w:rFonts w:ascii="Arial" w:hAnsi="Arial" w:cs="Arial"/>
+          <w:sz w:val="28"/>
+          <w:szCs w:val="28"/>
+          <w:lang w:val="en-US"/>
+        </w:rPr>
+      </w:pPr>
+      <w:r>
+        <w:rPr>
+          <w:rFonts w:ascii="Arial" w:hAnsi="Arial" w:cs="Arial"/>
+          <w:sz w:val="28"/>
+          <w:szCs w:val="28"/>
+          <w:lang w:val="en-US"/>
+        </w:rPr>
         <w:t>That situation was quite</w:t>
       </w:r>
       <w:r>
@@ -343,6 +588,30 @@
           <w:szCs w:val="28"/>
           <w:lang w:val="en-US"/>
         </w:rPr>
+        <w:t>Foreseeing of that situation was quite low.</w:t>
+      </w:r>
+    </w:p>
+    <w:p>
+      <w:pPr>
+        <w:pStyle w:val="Akapitzlist"/>
+        <w:numPr>
+          <w:ilvl w:val="0"/>
+          <w:numId w:val="2"/>
+        </w:numPr>
+        <w:rPr>
+          <w:rFonts w:ascii="Arial" w:hAnsi="Arial" w:cs="Arial"/>
+          <w:sz w:val="28"/>
+          <w:szCs w:val="28"/>
+          <w:lang w:val="en-US"/>
+        </w:rPr>
+      </w:pPr>
+      <w:r>
+        <w:rPr>
+          <w:rFonts w:ascii="Arial" w:hAnsi="Arial" w:cs="Arial"/>
+          <w:sz w:val="28"/>
+          <w:szCs w:val="28"/>
+          <w:lang w:val="en-US"/>
+        </w:rPr>
         <w:t xml:space="preserve">Whether or not we </w:t>
       </w:r>
       <w:r>
@@ -381,6 +650,30 @@
           <w:szCs w:val="28"/>
           <w:lang w:val="en-US"/>
         </w:rPr>
+        <w:t>Notwithstanding reinforcement we will face inevitable.</w:t>
+      </w:r>
+    </w:p>
+    <w:p>
+      <w:pPr>
+        <w:pStyle w:val="Akapitzlist"/>
+        <w:numPr>
+          <w:ilvl w:val="0"/>
+          <w:numId w:val="2"/>
+        </w:numPr>
+        <w:rPr>
+          <w:rFonts w:ascii="Arial" w:hAnsi="Arial" w:cs="Arial"/>
+          <w:sz w:val="28"/>
+          <w:szCs w:val="28"/>
+          <w:lang w:val="en-US"/>
+        </w:rPr>
+      </w:pPr>
+      <w:r>
+        <w:rPr>
+          <w:rFonts w:ascii="Arial" w:hAnsi="Arial" w:cs="Arial"/>
+          <w:sz w:val="28"/>
+          <w:szCs w:val="28"/>
+          <w:lang w:val="en-US"/>
+        </w:rPr>
         <w:t xml:space="preserve">That meeting </w:t>
       </w:r>
       <w:r>
@@ -419,6 +712,30 @@
           <w:szCs w:val="28"/>
           <w:lang w:val="en-US"/>
         </w:rPr>
+        <w:t>There is a coinciding of that meeting and my conference.</w:t>
+      </w:r>
+    </w:p>
+    <w:p>
+      <w:pPr>
+        <w:pStyle w:val="Akapitzlist"/>
+        <w:numPr>
+          <w:ilvl w:val="0"/>
+          <w:numId w:val="2"/>
+        </w:numPr>
+        <w:rPr>
+          <w:rFonts w:ascii="Arial" w:hAnsi="Arial" w:cs="Arial"/>
+          <w:sz w:val="28"/>
+          <w:szCs w:val="28"/>
+          <w:lang w:val="en-US"/>
+        </w:rPr>
+      </w:pPr>
+      <w:r>
+        <w:rPr>
+          <w:rFonts w:ascii="Arial" w:hAnsi="Arial" w:cs="Arial"/>
+          <w:sz w:val="28"/>
+          <w:szCs w:val="28"/>
+          <w:lang w:val="en-US"/>
+        </w:rPr>
         <w:t xml:space="preserve">He </w:t>
       </w:r>
       <w:r>
@@ -457,6 +774,48 @@
           <w:szCs w:val="28"/>
           <w:lang w:val="en-US"/>
         </w:rPr>
+        <w:t>U</w:t>
+      </w:r>
+      <w:r>
+        <w:rPr>
+          <w:rFonts w:ascii="Arial" w:hAnsi="Arial" w:cs="Arial"/>
+          <w:sz w:val="28"/>
+          <w:szCs w:val="28"/>
+          <w:lang w:val="en-US"/>
+        </w:rPr>
+        <w:t>ttering</w:t>
+      </w:r>
+      <w:r>
+        <w:rPr>
+          <w:rFonts w:ascii="Arial" w:hAnsi="Arial" w:cs="Arial"/>
+          <w:sz w:val="28"/>
+          <w:szCs w:val="28"/>
+          <w:lang w:val="en-US"/>
+        </w:rPr>
+        <w:t xml:space="preserve"> of few words</w:t>
+      </w:r>
+    </w:p>
+    <w:p>
+      <w:pPr>
+        <w:pStyle w:val="Akapitzlist"/>
+        <w:numPr>
+          <w:ilvl w:val="0"/>
+          <w:numId w:val="2"/>
+        </w:numPr>
+        <w:rPr>
+          <w:rFonts w:ascii="Arial" w:hAnsi="Arial" w:cs="Arial"/>
+          <w:sz w:val="28"/>
+          <w:szCs w:val="28"/>
+          <w:lang w:val="en-US"/>
+        </w:rPr>
+      </w:pPr>
+      <w:r>
+        <w:rPr>
+          <w:rFonts w:ascii="Arial" w:hAnsi="Arial" w:cs="Arial"/>
+          <w:sz w:val="28"/>
+          <w:szCs w:val="28"/>
+          <w:lang w:val="en-US"/>
+        </w:rPr>
         <w:t xml:space="preserve">They hardly ever </w:t>
       </w:r>
       <w:r>
@@ -495,9 +854,32 @@
           <w:szCs w:val="28"/>
           <w:lang w:val="en-US"/>
         </w:rPr>
+        <w:t>Scrutiny of their action happens hardly ever</w:t>
+      </w:r>
+    </w:p>
+    <w:p>
+      <w:pPr>
+        <w:pStyle w:val="Akapitzlist"/>
+        <w:numPr>
+          <w:ilvl w:val="0"/>
+          <w:numId w:val="2"/>
+        </w:numPr>
+        <w:rPr>
+          <w:rFonts w:ascii="Arial" w:hAnsi="Arial" w:cs="Arial"/>
+          <w:sz w:val="28"/>
+          <w:szCs w:val="28"/>
+          <w:lang w:val="en-US"/>
+        </w:rPr>
+      </w:pPr>
+      <w:r>
+        <w:rPr>
+          <w:rFonts w:ascii="Arial" w:hAnsi="Arial" w:cs="Arial"/>
+          <w:sz w:val="28"/>
+          <w:szCs w:val="28"/>
+          <w:lang w:val="en-US"/>
+        </w:rPr>
         <w:t xml:space="preserve">It </w:t>
       </w:r>
-      <w:proofErr w:type="spellStart"/>
       <w:r>
         <w:rPr>
           <w:rFonts w:ascii="Arial" w:hAnsi="Arial" w:cs="Arial"/>
@@ -508,7 +890,6 @@
         </w:rPr>
         <w:t>mulfuncts</w:t>
       </w:r>
-      <w:proofErr w:type="spellEnd"/>
       <w:r>
         <w:rPr>
           <w:rFonts w:ascii="Arial" w:hAnsi="Arial" w:cs="Arial"/>
@@ -535,6 +916,30 @@
           <w:szCs w:val="28"/>
           <w:lang w:val="en-US"/>
         </w:rPr>
+        <w:t>Incompatibility causes malfunctioning.</w:t>
+      </w:r>
+    </w:p>
+    <w:p>
+      <w:pPr>
+        <w:pStyle w:val="Akapitzlist"/>
+        <w:numPr>
+          <w:ilvl w:val="0"/>
+          <w:numId w:val="2"/>
+        </w:numPr>
+        <w:rPr>
+          <w:rFonts w:ascii="Arial" w:hAnsi="Arial" w:cs="Arial"/>
+          <w:sz w:val="28"/>
+          <w:szCs w:val="28"/>
+          <w:lang w:val="en-US"/>
+        </w:rPr>
+      </w:pPr>
+      <w:r>
+        <w:rPr>
+          <w:rFonts w:ascii="Arial" w:hAnsi="Arial" w:cs="Arial"/>
+          <w:sz w:val="28"/>
+          <w:szCs w:val="28"/>
+          <w:lang w:val="en-US"/>
+        </w:rPr>
         <w:t xml:space="preserve">The company may </w:t>
       </w:r>
       <w:r>
@@ -573,6 +978,31 @@
           <w:szCs w:val="28"/>
           <w:lang w:val="en-US"/>
         </w:rPr>
+        <w:t>There may be a seizure of that opportunity by company.</w:t>
+      </w:r>
+    </w:p>
+    <w:p>
+      <w:pPr>
+        <w:pStyle w:val="Akapitzlist"/>
+        <w:numPr>
+          <w:ilvl w:val="0"/>
+          <w:numId w:val="2"/>
+        </w:numPr>
+        <w:rPr>
+          <w:rFonts w:ascii="Arial" w:hAnsi="Arial" w:cs="Arial"/>
+          <w:sz w:val="28"/>
+          <w:szCs w:val="28"/>
+          <w:lang w:val="en-US"/>
+        </w:rPr>
+      </w:pPr>
+      <w:r>
+        <w:rPr>
+          <w:rFonts w:ascii="Arial" w:hAnsi="Arial" w:cs="Arial"/>
+          <w:sz w:val="28"/>
+          <w:szCs w:val="28"/>
+          <w:lang w:val="en-US"/>
+        </w:rPr>
+        <w:lastRenderedPageBreak/>
         <w:t xml:space="preserve">We expect this situation will </w:t>
       </w:r>
       <w:r>
@@ -611,6 +1041,30 @@
           <w:szCs w:val="28"/>
           <w:lang w:val="en-US"/>
         </w:rPr>
+        <w:t>We expect the alleviation of this situation soon.</w:t>
+      </w:r>
+    </w:p>
+    <w:p>
+      <w:pPr>
+        <w:pStyle w:val="Akapitzlist"/>
+        <w:numPr>
+          <w:ilvl w:val="0"/>
+          <w:numId w:val="2"/>
+        </w:numPr>
+        <w:rPr>
+          <w:rFonts w:ascii="Arial" w:hAnsi="Arial" w:cs="Arial"/>
+          <w:sz w:val="28"/>
+          <w:szCs w:val="28"/>
+          <w:lang w:val="en-US"/>
+        </w:rPr>
+      </w:pPr>
+      <w:r>
+        <w:rPr>
+          <w:rFonts w:ascii="Arial" w:hAnsi="Arial" w:cs="Arial"/>
+          <w:sz w:val="28"/>
+          <w:szCs w:val="28"/>
+          <w:lang w:val="en-US"/>
+        </w:rPr>
         <w:t xml:space="preserve">We are </w:t>
       </w:r>
       <w:r>
@@ -649,6 +1103,30 @@
           <w:szCs w:val="28"/>
           <w:lang w:val="en-US"/>
         </w:rPr>
+        <w:t>There is a abundance in self-proclaimed specialists.</w:t>
+      </w:r>
+    </w:p>
+    <w:p>
+      <w:pPr>
+        <w:pStyle w:val="Akapitzlist"/>
+        <w:numPr>
+          <w:ilvl w:val="0"/>
+          <w:numId w:val="2"/>
+        </w:numPr>
+        <w:rPr>
+          <w:rFonts w:ascii="Arial" w:hAnsi="Arial" w:cs="Arial"/>
+          <w:sz w:val="28"/>
+          <w:szCs w:val="28"/>
+          <w:lang w:val="en-US"/>
+        </w:rPr>
+      </w:pPr>
+      <w:r>
+        <w:rPr>
+          <w:rFonts w:ascii="Arial" w:hAnsi="Arial" w:cs="Arial"/>
+          <w:sz w:val="28"/>
+          <w:szCs w:val="28"/>
+          <w:lang w:val="en-US"/>
+        </w:rPr>
         <w:t xml:space="preserve">He is </w:t>
       </w:r>
       <w:r>
@@ -687,6 +1165,30 @@
           <w:szCs w:val="28"/>
           <w:lang w:val="en-US"/>
         </w:rPr>
+        <w:t>His inconsistency creates unnecessary buzz.</w:t>
+      </w:r>
+    </w:p>
+    <w:p>
+      <w:pPr>
+        <w:pStyle w:val="Akapitzlist"/>
+        <w:numPr>
+          <w:ilvl w:val="0"/>
+          <w:numId w:val="2"/>
+        </w:numPr>
+        <w:rPr>
+          <w:rFonts w:ascii="Arial" w:hAnsi="Arial" w:cs="Arial"/>
+          <w:sz w:val="28"/>
+          <w:szCs w:val="28"/>
+          <w:lang w:val="en-US"/>
+        </w:rPr>
+      </w:pPr>
+      <w:r>
+        <w:rPr>
+          <w:rFonts w:ascii="Arial" w:hAnsi="Arial" w:cs="Arial"/>
+          <w:sz w:val="28"/>
+          <w:szCs w:val="28"/>
+          <w:lang w:val="en-US"/>
+        </w:rPr>
         <w:t xml:space="preserve">You should </w:t>
       </w:r>
       <w:r>
@@ -725,6 +1227,30 @@
           <w:szCs w:val="28"/>
           <w:lang w:val="en-US"/>
         </w:rPr>
+        <w:t>Your desistance from infringing on our business is needed.</w:t>
+      </w:r>
+    </w:p>
+    <w:p>
+      <w:pPr>
+        <w:pStyle w:val="Akapitzlist"/>
+        <w:numPr>
+          <w:ilvl w:val="0"/>
+          <w:numId w:val="2"/>
+        </w:numPr>
+        <w:rPr>
+          <w:rFonts w:ascii="Arial" w:hAnsi="Arial" w:cs="Arial"/>
+          <w:sz w:val="28"/>
+          <w:szCs w:val="28"/>
+          <w:lang w:val="en-US"/>
+        </w:rPr>
+      </w:pPr>
+      <w:r>
+        <w:rPr>
+          <w:rFonts w:ascii="Arial" w:hAnsi="Arial" w:cs="Arial"/>
+          <w:sz w:val="28"/>
+          <w:szCs w:val="28"/>
+          <w:lang w:val="en-US"/>
+        </w:rPr>
         <w:t xml:space="preserve">Novelty will </w:t>
       </w:r>
       <w:r>
@@ -771,7 +1297,48 @@
       <w:pPr>
         <w:rPr>
           <w:rFonts w:ascii="Arial" w:hAnsi="Arial" w:cs="Arial"/>
-          <w:i/>
+          <w:sz w:val="28"/>
+          <w:szCs w:val="28"/>
+          <w:lang w:val="en-US"/>
+        </w:rPr>
+      </w:pPr>
+      <w:r>
+        <w:rPr>
+          <w:rFonts w:ascii="Arial" w:hAnsi="Arial" w:cs="Arial"/>
+          <w:sz w:val="28"/>
+          <w:szCs w:val="28"/>
+          <w:lang w:val="en-US"/>
+        </w:rPr>
+        <w:t xml:space="preserve">Novelty will cause an </w:t>
+      </w:r>
+      <w:r>
+        <w:rPr>
+          <w:rFonts w:ascii="Arial" w:hAnsi="Arial" w:cs="Arial"/>
+          <w:sz w:val="28"/>
+          <w:szCs w:val="28"/>
+          <w:lang w:val="en-US"/>
+        </w:rPr>
+        <w:t>empowerment</w:t>
+      </w:r>
+      <w:r>
+        <w:rPr>
+          <w:rFonts w:ascii="Arial" w:hAnsi="Arial" w:cs="Arial"/>
+          <w:sz w:val="28"/>
+          <w:szCs w:val="28"/>
+          <w:lang w:val="en-US"/>
+        </w:rPr>
+        <w:t xml:space="preserve"> of our position on the market</w:t>
+      </w:r>
+    </w:p>
+    <w:p>
+      <w:pPr>
+        <w:pStyle w:val="Akapitzlist"/>
+        <w:numPr>
+          <w:ilvl w:val="0"/>
+          <w:numId w:val="2"/>
+        </w:numPr>
+        <w:rPr>
+          <w:rFonts w:ascii="Arial" w:hAnsi="Arial" w:cs="Arial"/>
           <w:sz w:val="28"/>
           <w:szCs w:val="28"/>
           <w:lang w:val="en-US"/>
@@ -806,6 +1373,21 @@
           <w:lang w:val="en-US"/>
         </w:rPr>
       </w:pPr>
+    </w:p>
+    <w:p>
+      <w:pPr>
+        <w:pStyle w:val="Akapitzlist"/>
+        <w:numPr>
+          <w:ilvl w:val="0"/>
+          <w:numId w:val="2"/>
+        </w:numPr>
+        <w:rPr>
+          <w:rFonts w:ascii="Arial" w:hAnsi="Arial" w:cs="Arial"/>
+          <w:sz w:val="28"/>
+          <w:szCs w:val="28"/>
+          <w:lang w:val="en-US"/>
+        </w:rPr>
+      </w:pPr>
       <w:r>
         <w:rPr>
           <w:rFonts w:ascii="Arial" w:hAnsi="Arial" w:cs="Arial"/>
@@ -828,6 +1410,22 @@
     </w:p>
     <w:p>
       <w:pPr>
+        <w:pStyle w:val="Akapitzlist"/>
+        <w:rPr>
+          <w:rFonts w:ascii="Arial" w:hAnsi="Arial" w:cs="Arial"/>
+          <w:sz w:val="28"/>
+          <w:szCs w:val="28"/>
+          <w:lang w:val="en-US"/>
+        </w:rPr>
+      </w:pPr>
+    </w:p>
+    <w:p>
+      <w:pPr>
+        <w:pStyle w:val="Akapitzlist"/>
+        <w:numPr>
+          <w:ilvl w:val="0"/>
+          <w:numId w:val="2"/>
+        </w:numPr>
         <w:rPr>
           <w:rFonts w:ascii="Arial" w:hAnsi="Arial" w:cs="Arial"/>
           <w:sz w:val="28"/>
@@ -899,6 +1497,30 @@
           <w:szCs w:val="28"/>
           <w:lang w:val="en-US"/>
         </w:rPr>
+        <w:t>Unexpected turmoil caused an aggravation of the situation</w:t>
+      </w:r>
+    </w:p>
+    <w:p>
+      <w:pPr>
+        <w:pStyle w:val="Akapitzlist"/>
+        <w:numPr>
+          <w:ilvl w:val="0"/>
+          <w:numId w:val="2"/>
+        </w:numPr>
+        <w:rPr>
+          <w:rFonts w:ascii="Arial" w:hAnsi="Arial" w:cs="Arial"/>
+          <w:sz w:val="28"/>
+          <w:szCs w:val="28"/>
+          <w:lang w:val="en-US"/>
+        </w:rPr>
+      </w:pPr>
+      <w:r>
+        <w:rPr>
+          <w:rFonts w:ascii="Arial" w:hAnsi="Arial" w:cs="Arial"/>
+          <w:sz w:val="28"/>
+          <w:szCs w:val="28"/>
+          <w:lang w:val="en-US"/>
+        </w:rPr>
         <w:t xml:space="preserve">That point should be </w:t>
       </w:r>
       <w:r>
@@ -937,6 +1559,52 @@
           <w:szCs w:val="28"/>
           <w:lang w:val="en-US"/>
         </w:rPr>
+        <w:t>Inclusion of that point is needed</w:t>
+      </w:r>
+      <w:r>
+        <w:rPr>
+          <w:rFonts w:ascii="Arial" w:hAnsi="Arial" w:cs="Arial"/>
+          <w:sz w:val="28"/>
+          <w:szCs w:val="28"/>
+          <w:lang w:val="en-US"/>
+        </w:rPr>
+        <w:t>.</w:t>
+      </w:r>
+      <w:bookmarkStart w:id="0" w:name="_GoBack"/>
+      <w:bookmarkEnd w:id="0"/>
+    </w:p>
+    <w:p>
+      <w:pPr>
+        <w:pStyle w:val="Akapitzlist"/>
+        <w:rPr>
+          <w:rFonts w:ascii="Arial" w:hAnsi="Arial" w:cs="Arial"/>
+          <w:sz w:val="28"/>
+          <w:szCs w:val="28"/>
+          <w:lang w:val="en-US"/>
+        </w:rPr>
+      </w:pPr>
+    </w:p>
+    <w:p>
+      <w:pPr>
+        <w:pStyle w:val="Akapitzlist"/>
+        <w:numPr>
+          <w:ilvl w:val="0"/>
+          <w:numId w:val="2"/>
+        </w:numPr>
+        <w:rPr>
+          <w:rFonts w:ascii="Arial" w:hAnsi="Arial" w:cs="Arial"/>
+          <w:sz w:val="28"/>
+          <w:szCs w:val="28"/>
+          <w:lang w:val="en-US"/>
+        </w:rPr>
+      </w:pPr>
+      <w:r>
+        <w:rPr>
+          <w:rFonts w:ascii="Arial" w:hAnsi="Arial" w:cs="Arial"/>
+          <w:sz w:val="28"/>
+          <w:szCs w:val="28"/>
+          <w:lang w:val="en-US"/>
+        </w:rPr>
         <w:t xml:space="preserve">There is high likelihood that our company will </w:t>
       </w:r>
       <w:r>
@@ -961,6 +1629,22 @@
     </w:p>
     <w:p>
       <w:pPr>
+        <w:pStyle w:val="Akapitzlist"/>
+        <w:rPr>
+          <w:rFonts w:ascii="Arial" w:hAnsi="Arial" w:cs="Arial"/>
+          <w:sz w:val="28"/>
+          <w:szCs w:val="28"/>
+          <w:lang w:val="en-US"/>
+        </w:rPr>
+      </w:pPr>
+    </w:p>
+    <w:p>
+      <w:pPr>
+        <w:pStyle w:val="Akapitzlist"/>
+        <w:numPr>
+          <w:ilvl w:val="0"/>
+          <w:numId w:val="2"/>
+        </w:numPr>
         <w:rPr>
           <w:rFonts w:ascii="Arial" w:hAnsi="Arial" w:cs="Arial"/>
           <w:sz w:val="28"/>
@@ -999,6 +1683,22 @@
     </w:p>
     <w:p>
       <w:pPr>
+        <w:pStyle w:val="Akapitzlist"/>
+        <w:rPr>
+          <w:rFonts w:ascii="Arial" w:hAnsi="Arial" w:cs="Arial"/>
+          <w:sz w:val="28"/>
+          <w:szCs w:val="28"/>
+          <w:lang w:val="en-US"/>
+        </w:rPr>
+      </w:pPr>
+    </w:p>
+    <w:p>
+      <w:pPr>
+        <w:pStyle w:val="Akapitzlist"/>
+        <w:numPr>
+          <w:ilvl w:val="0"/>
+          <w:numId w:val="2"/>
+        </w:numPr>
         <w:rPr>
           <w:rFonts w:ascii="Arial" w:hAnsi="Arial" w:cs="Arial"/>
           <w:sz w:val="28"/>
@@ -1028,6 +1728,22 @@
     </w:p>
     <w:p>
       <w:pPr>
+        <w:pStyle w:val="Akapitzlist"/>
+        <w:rPr>
+          <w:rFonts w:ascii="Arial" w:hAnsi="Arial" w:cs="Arial"/>
+          <w:sz w:val="28"/>
+          <w:szCs w:val="28"/>
+          <w:lang w:val="en-US"/>
+        </w:rPr>
+      </w:pPr>
+    </w:p>
+    <w:p>
+      <w:pPr>
+        <w:pStyle w:val="Akapitzlist"/>
+        <w:numPr>
+          <w:ilvl w:val="0"/>
+          <w:numId w:val="2"/>
+        </w:numPr>
         <w:rPr>
           <w:rFonts w:ascii="Arial" w:hAnsi="Arial" w:cs="Arial"/>
           <w:sz w:val="28"/>
@@ -1066,6 +1782,30 @@
     </w:p>
     <w:p>
       <w:pPr>
+        <w:pStyle w:val="Akapitzlist"/>
+        <w:rPr>
+          <w:rFonts w:ascii="Arial" w:hAnsi="Arial" w:cs="Arial"/>
+          <w:sz w:val="28"/>
+          <w:szCs w:val="28"/>
+          <w:lang w:val="en-US"/>
+        </w:rPr>
+      </w:pPr>
+    </w:p>
+    <w:p>
+      <w:pPr>
+        <w:pStyle w:val="Akapitzlist"/>
+        <w:numPr>
+          <w:ilvl w:val="0"/>
+          <w:numId w:val="2"/>
+        </w:numPr>
+        <w:rPr>
+          <w:rFonts w:ascii="Arial" w:hAnsi="Arial" w:cs="Arial"/>
+          <w:sz w:val="28"/>
+          <w:szCs w:val="28"/>
+          <w:lang w:val="en-US"/>
+        </w:rPr>
+      </w:pPr>
+      <w:r>
         <w:rPr>
           <w:rFonts w:ascii="Arial" w:hAnsi="Arial" w:cs="Arial"/>
           <w:color w:val="000000"/>
@@ -1074,31 +1814,35 @@
           <w:shd w:val="clear" w:color="auto" w:fill="FFFFFF"/>
           <w:lang w:val="en-US"/>
         </w:rPr>
-      </w:pPr>
-      <w:r>
-        <w:rPr>
-          <w:rFonts w:ascii="Arial" w:hAnsi="Arial" w:cs="Arial"/>
+        <w:t xml:space="preserve">Though it </w:t>
+      </w:r>
+      <w:r>
+        <w:rPr>
+          <w:rFonts w:ascii="Arial" w:hAnsi="Arial" w:cs="Arial"/>
+          <w:i/>
           <w:color w:val="000000"/>
           <w:sz w:val="28"/>
           <w:szCs w:val="28"/>
           <w:shd w:val="clear" w:color="auto" w:fill="FFFFFF"/>
           <w:lang w:val="en-US"/>
         </w:rPr>
-        <w:t xml:space="preserve">Though it </w:t>
-      </w:r>
-      <w:r>
-        <w:rPr>
-          <w:rFonts w:ascii="Arial" w:hAnsi="Arial" w:cs="Arial"/>
-          <w:i/>
+        <w:t>jeopardized</w:t>
+      </w:r>
+      <w:r>
+        <w:rPr>
+          <w:rFonts w:ascii="Arial" w:hAnsi="Arial" w:cs="Arial"/>
           <w:color w:val="000000"/>
           <w:sz w:val="28"/>
           <w:szCs w:val="28"/>
           <w:shd w:val="clear" w:color="auto" w:fill="FFFFFF"/>
           <w:lang w:val="en-US"/>
         </w:rPr>
-        <w:t>jeopardized</w:t>
-      </w:r>
-      <w:r>
+        <w:t xml:space="preserve"> his chance for promotion, he criticized his boss.</w:t>
+      </w:r>
+    </w:p>
+    <w:p>
+      <w:pPr>
+        <w:pStyle w:val="Akapitzlist"/>
         <w:rPr>
           <w:rFonts w:ascii="Arial" w:hAnsi="Arial" w:cs="Arial"/>
           <w:color w:val="000000"/>
@@ -1107,11 +1851,23 @@
           <w:shd w:val="clear" w:color="auto" w:fill="FFFFFF"/>
           <w:lang w:val="en-US"/>
         </w:rPr>
-        <w:t xml:space="preserve"> his chance for promotion, he criticized his boss.</w:t>
-      </w:r>
-    </w:p>
-    <w:p>
-      <w:pPr>
+      </w:pPr>
+    </w:p>
+    <w:p>
+      <w:pPr>
+        <w:pStyle w:val="Akapitzlist"/>
+        <w:numPr>
+          <w:ilvl w:val="0"/>
+          <w:numId w:val="2"/>
+        </w:numPr>
+        <w:rPr>
+          <w:rFonts w:ascii="Arial" w:hAnsi="Arial" w:cs="Arial"/>
+          <w:sz w:val="28"/>
+          <w:szCs w:val="28"/>
+          <w:lang w:val="en-US"/>
+        </w:rPr>
+      </w:pPr>
+      <w:r>
         <w:rPr>
           <w:rFonts w:ascii="Arial" w:hAnsi="Arial" w:cs="Arial"/>
           <w:color w:val="000000"/>
@@ -1120,110 +1876,118 @@
           <w:shd w:val="clear" w:color="auto" w:fill="FFFFFF"/>
           <w:lang w:val="en-US"/>
         </w:rPr>
-      </w:pPr>
-      <w:r>
-        <w:rPr>
-          <w:rFonts w:ascii="Arial" w:hAnsi="Arial" w:cs="Arial"/>
+        <w:t xml:space="preserve">Market is </w:t>
+      </w:r>
+      <w:r>
+        <w:rPr>
+          <w:rFonts w:ascii="Arial" w:hAnsi="Arial" w:cs="Arial"/>
+          <w:i/>
           <w:color w:val="000000"/>
           <w:sz w:val="28"/>
           <w:szCs w:val="28"/>
           <w:shd w:val="clear" w:color="auto" w:fill="FFFFFF"/>
           <w:lang w:val="en-US"/>
         </w:rPr>
+        <w:t>sluggish</w:t>
+      </w:r>
+      <w:r>
+        <w:rPr>
+          <w:rFonts w:ascii="Arial" w:hAnsi="Arial" w:cs="Arial"/>
+          <w:color w:val="000000"/>
+          <w:sz w:val="28"/>
+          <w:szCs w:val="28"/>
+          <w:shd w:val="clear" w:color="auto" w:fill="FFFFFF"/>
+          <w:lang w:val="en-US"/>
+        </w:rPr>
+        <w:t xml:space="preserve"> and it stifles innovation</w:t>
+      </w:r>
+    </w:p>
+    <w:p>
+      <w:pPr>
+        <w:pStyle w:val="Akapitzlist"/>
+        <w:rPr>
+          <w:rFonts w:ascii="Arial" w:hAnsi="Arial" w:cs="Arial"/>
+          <w:color w:val="000000"/>
+          <w:sz w:val="28"/>
+          <w:szCs w:val="28"/>
+          <w:shd w:val="clear" w:color="auto" w:fill="FFFFFF"/>
+          <w:lang w:val="en-US"/>
+        </w:rPr>
+      </w:pPr>
+    </w:p>
+    <w:p>
+      <w:pPr>
+        <w:pStyle w:val="Akapitzlist"/>
+        <w:numPr>
+          <w:ilvl w:val="0"/>
+          <w:numId w:val="2"/>
+        </w:numPr>
+        <w:rPr>
+          <w:rFonts w:ascii="Arial" w:hAnsi="Arial" w:cs="Arial"/>
+          <w:sz w:val="28"/>
+          <w:szCs w:val="28"/>
+          <w:lang w:val="en-US"/>
+        </w:rPr>
+      </w:pPr>
+      <w:r>
+        <w:rPr>
+          <w:rFonts w:ascii="Arial" w:hAnsi="Arial" w:cs="Arial"/>
+          <w:color w:val="000000"/>
+          <w:sz w:val="28"/>
+          <w:szCs w:val="28"/>
+          <w:shd w:val="clear" w:color="auto" w:fill="FFFFFF"/>
+          <w:lang w:val="en-US"/>
+        </w:rPr>
+        <w:t xml:space="preserve">The niche is </w:t>
+      </w:r>
+      <w:r>
+        <w:rPr>
+          <w:rFonts w:ascii="Arial" w:hAnsi="Arial" w:cs="Arial"/>
+          <w:i/>
+          <w:color w:val="000000"/>
+          <w:sz w:val="28"/>
+          <w:szCs w:val="28"/>
+          <w:shd w:val="clear" w:color="auto" w:fill="FFFFFF"/>
+          <w:lang w:val="en-US"/>
+        </w:rPr>
+        <w:t>confined</w:t>
+      </w:r>
+      <w:r>
+        <w:rPr>
+          <w:rFonts w:ascii="Arial" w:hAnsi="Arial" w:cs="Arial"/>
+          <w:color w:val="000000"/>
+          <w:sz w:val="28"/>
+          <w:szCs w:val="28"/>
+          <w:shd w:val="clear" w:color="auto" w:fill="FFFFFF"/>
+          <w:lang w:val="en-US"/>
+        </w:rPr>
+        <w:t xml:space="preserve"> and inundated</w:t>
+      </w:r>
+    </w:p>
+    <w:p>
+      <w:pPr>
+        <w:rPr>
+          <w:sz w:val="28"/>
+          <w:szCs w:val="28"/>
+          <w:lang w:val="en-US"/>
+        </w:rPr>
+      </w:pPr>
+    </w:p>
+    <w:p>
+      <w:pPr>
+        <w:rPr>
+          <w:sz w:val="28"/>
+          <w:szCs w:val="28"/>
+        </w:rPr>
+      </w:pPr>
+      <w:r>
+        <w:rPr>
+          <w:noProof/>
+          <w:sz w:val="28"/>
+          <w:szCs w:val="28"/>
+          <w:lang w:eastAsia="pl-PL"/>
+        </w:rPr>
         <w:lastRenderedPageBreak/>
-        <w:t xml:space="preserve">Market is </w:t>
-      </w:r>
-      <w:r>
-        <w:rPr>
-          <w:rFonts w:ascii="Arial" w:hAnsi="Arial" w:cs="Arial"/>
-          <w:i/>
-          <w:color w:val="000000"/>
-          <w:sz w:val="28"/>
-          <w:szCs w:val="28"/>
-          <w:shd w:val="clear" w:color="auto" w:fill="FFFFFF"/>
-          <w:lang w:val="en-US"/>
-        </w:rPr>
-        <w:t>sluggish</w:t>
-      </w:r>
-      <w:r>
-        <w:rPr>
-          <w:rFonts w:ascii="Arial" w:hAnsi="Arial" w:cs="Arial"/>
-          <w:color w:val="000000"/>
-          <w:sz w:val="28"/>
-          <w:szCs w:val="28"/>
-          <w:shd w:val="clear" w:color="auto" w:fill="FFFFFF"/>
-          <w:lang w:val="en-US"/>
-        </w:rPr>
-        <w:t xml:space="preserve"> and it stifles innovation</w:t>
-      </w:r>
-    </w:p>
-    <w:p>
-      <w:pPr>
-        <w:rPr>
-          <w:rFonts w:ascii="Arial" w:hAnsi="Arial" w:cs="Arial"/>
-          <w:sz w:val="28"/>
-          <w:szCs w:val="28"/>
-          <w:lang w:val="en-US"/>
-        </w:rPr>
-      </w:pPr>
-      <w:r>
-        <w:rPr>
-          <w:rFonts w:ascii="Arial" w:hAnsi="Arial" w:cs="Arial"/>
-          <w:color w:val="000000"/>
-          <w:sz w:val="28"/>
-          <w:szCs w:val="28"/>
-          <w:shd w:val="clear" w:color="auto" w:fill="FFFFFF"/>
-          <w:lang w:val="en-US"/>
-        </w:rPr>
-        <w:t xml:space="preserve">The niche is </w:t>
-      </w:r>
-      <w:r>
-        <w:rPr>
-          <w:rFonts w:ascii="Arial" w:hAnsi="Arial" w:cs="Arial"/>
-          <w:i/>
-          <w:color w:val="000000"/>
-          <w:sz w:val="28"/>
-          <w:szCs w:val="28"/>
-          <w:shd w:val="clear" w:color="auto" w:fill="FFFFFF"/>
-          <w:lang w:val="en-US"/>
-        </w:rPr>
-        <w:t>confined</w:t>
-      </w:r>
-      <w:r>
-        <w:rPr>
-          <w:rFonts w:ascii="Arial" w:hAnsi="Arial" w:cs="Arial"/>
-          <w:color w:val="000000"/>
-          <w:sz w:val="28"/>
-          <w:szCs w:val="28"/>
-          <w:shd w:val="clear" w:color="auto" w:fill="FFFFFF"/>
-          <w:lang w:val="en-US"/>
-        </w:rPr>
-        <w:t xml:space="preserve"> and inundated</w:t>
-      </w:r>
-    </w:p>
-    <w:p>
-      <w:pPr>
-        <w:rPr>
-          <w:sz w:val="28"/>
-          <w:szCs w:val="28"/>
-          <w:lang w:val="en-US"/>
-        </w:rPr>
-      </w:pPr>
-    </w:p>
-    <w:p>
-      <w:pPr>
-        <w:rPr>
-          <w:sz w:val="28"/>
-          <w:szCs w:val="28"/>
-        </w:rPr>
-      </w:pPr>
-      <w:r>
-        <w:rPr>
-          <w:noProof/>
-          <w:sz w:val="28"/>
-          <w:szCs w:val="28"/>
-          <w:lang w:eastAsia="pl-PL"/>
-        </w:rPr>
         <w:drawing>
           <wp:inline distT="0" distB="0" distL="0" distR="0">
             <wp:extent cx="6839585" cy="2857042"/>
@@ -1286,7 +2050,6 @@
           <w:szCs w:val="28"/>
         </w:rPr>
       </w:pPr>
-      <w:proofErr w:type="spellStart"/>
       <w:r>
         <w:rPr>
           <w:sz w:val="28"/>
@@ -1294,7 +2057,6 @@
         </w:rPr>
         <w:t>absolutely</w:t>
       </w:r>
-      <w:proofErr w:type="spellEnd"/>
     </w:p>
     <w:p>
       <w:pPr>
@@ -1308,8 +2070,6 @@
           <w:szCs w:val="28"/>
         </w:rPr>
       </w:pPr>
-      <w:bookmarkStart w:id="0" w:name="_GoBack"/>
-      <w:bookmarkEnd w:id="0"/>
     </w:p>
     <w:p>
       <w:pPr>
@@ -1388,9 +2148,9 @@
 <file path=word/numbering.xml><?xml version="1.0" encoding="utf-8"?>
 <w:numbering xmlns:wpc="http://schemas.microsoft.com/office/word/2010/wordprocessingCanvas" xmlns:mc="http://schemas.openxmlformats.org/markup-compatibility/2006" xmlns:o="urn:schemas-microsoft-com:office:office" xmlns:r="http://schemas.openxmlformats.org/officeDocument/2006/relationships" xmlns:m="http://schemas.openxmlformats.org/officeDocument/2006/math" xmlns:v="urn:schemas-microsoft-com:vml" xmlns:wp14="http://schemas.microsoft.com/office/word/2010/wordprocessingDrawing" xmlns:wp="http://schemas.openxmlformats.org/drawingml/2006/wordprocessingDrawing" xmlns:w10="urn:schemas-microsoft-com:office:word" xmlns:w="http://schemas.openxmlformats.org/wordprocessingml/2006/main" xmlns:w14="http://schemas.microsoft.com/office/word/2010/wordml" xmlns:w15="http://schemas.microsoft.com/office/word/2012/wordml" xmlns:wpg="http://schemas.microsoft.com/office/word/2010/wordprocessingGroup" xmlns:wpi="http://schemas.microsoft.com/office/word/2010/wordprocessingInk" xmlns:wne="http://schemas.microsoft.com/office/word/2006/wordml" xmlns:wps="http://schemas.microsoft.com/office/word/2010/wordprocessingShape" mc:Ignorable="w14 w15 wp14">
   <w:abstractNum w:abstractNumId="0" w15:restartNumberingAfterBreak="0">
-    <w:nsid w:val="67D82934"/>
+    <w:nsid w:val="53DD1685"/>
     <w:multiLevelType w:val="hybridMultilevel"/>
-    <w:tmpl w:val="E6783A52"/>
+    <w:tmpl w:val="38FC7D1A"/>
     <w:lvl w:ilvl="0" w:tplc="0415000F">
       <w:start w:val="1"/>
       <w:numFmt w:val="decimal"/>
@@ -1476,7 +2236,99 @@
       </w:pPr>
     </w:lvl>
   </w:abstractNum>
+  <w:abstractNum w:abstractNumId="1" w15:restartNumberingAfterBreak="0">
+    <w:nsid w:val="67D82934"/>
+    <w:multiLevelType w:val="hybridMultilevel"/>
+    <w:tmpl w:val="E6783A52"/>
+    <w:lvl w:ilvl="0" w:tplc="0415000F">
+      <w:start w:val="1"/>
+      <w:numFmt w:val="decimal"/>
+      <w:lvlText w:val="%1."/>
+      <w:lvlJc w:val="left"/>
+      <w:pPr>
+        <w:ind w:left="720" w:hanging="360"/>
+      </w:pPr>
+      <w:rPr>
+        <w:rFonts w:hint="default"/>
+      </w:rPr>
+    </w:lvl>
+    <w:lvl w:ilvl="1" w:tplc="04150019" w:tentative="1">
+      <w:start w:val="1"/>
+      <w:numFmt w:val="lowerLetter"/>
+      <w:lvlText w:val="%2."/>
+      <w:lvlJc w:val="left"/>
+      <w:pPr>
+        <w:ind w:left="1440" w:hanging="360"/>
+      </w:pPr>
+    </w:lvl>
+    <w:lvl w:ilvl="2" w:tplc="0415001B" w:tentative="1">
+      <w:start w:val="1"/>
+      <w:numFmt w:val="lowerRoman"/>
+      <w:lvlText w:val="%3."/>
+      <w:lvlJc w:val="right"/>
+      <w:pPr>
+        <w:ind w:left="2160" w:hanging="180"/>
+      </w:pPr>
+    </w:lvl>
+    <w:lvl w:ilvl="3" w:tplc="0415000F" w:tentative="1">
+      <w:start w:val="1"/>
+      <w:numFmt w:val="decimal"/>
+      <w:lvlText w:val="%4."/>
+      <w:lvlJc w:val="left"/>
+      <w:pPr>
+        <w:ind w:left="2880" w:hanging="360"/>
+      </w:pPr>
+    </w:lvl>
+    <w:lvl w:ilvl="4" w:tplc="04150019" w:tentative="1">
+      <w:start w:val="1"/>
+      <w:numFmt w:val="lowerLetter"/>
+      <w:lvlText w:val="%5."/>
+      <w:lvlJc w:val="left"/>
+      <w:pPr>
+        <w:ind w:left="3600" w:hanging="360"/>
+      </w:pPr>
+    </w:lvl>
+    <w:lvl w:ilvl="5" w:tplc="0415001B" w:tentative="1">
+      <w:start w:val="1"/>
+      <w:numFmt w:val="lowerRoman"/>
+      <w:lvlText w:val="%6."/>
+      <w:lvlJc w:val="right"/>
+      <w:pPr>
+        <w:ind w:left="4320" w:hanging="180"/>
+      </w:pPr>
+    </w:lvl>
+    <w:lvl w:ilvl="6" w:tplc="0415000F" w:tentative="1">
+      <w:start w:val="1"/>
+      <w:numFmt w:val="decimal"/>
+      <w:lvlText w:val="%7."/>
+      <w:lvlJc w:val="left"/>
+      <w:pPr>
+        <w:ind w:left="5040" w:hanging="360"/>
+      </w:pPr>
+    </w:lvl>
+    <w:lvl w:ilvl="7" w:tplc="04150019" w:tentative="1">
+      <w:start w:val="1"/>
+      <w:numFmt w:val="lowerLetter"/>
+      <w:lvlText w:val="%8."/>
+      <w:lvlJc w:val="left"/>
+      <w:pPr>
+        <w:ind w:left="5760" w:hanging="360"/>
+      </w:pPr>
+    </w:lvl>
+    <w:lvl w:ilvl="8" w:tplc="0415001B" w:tentative="1">
+      <w:start w:val="1"/>
+      <w:numFmt w:val="lowerRoman"/>
+      <w:lvlText w:val="%9."/>
+      <w:lvlJc w:val="right"/>
+      <w:pPr>
+        <w:ind w:left="6480" w:hanging="180"/>
+      </w:pPr>
+    </w:lvl>
+  </w:abstractNum>
   <w:num w:numId="1">
+    <w:abstractNumId w:val="1"/>
+  </w:num>
+  <w:num w:numId="2">
     <w:abstractNumId w:val="0"/>
   </w:num>
 </w:numbering>

</xml_diff>

<commit_message>
lesson 414 - Monday
</commit_message>
<xml_diff>
--- a/english_via_skype/solutions/doc/lesson_410_Rewrite the sentence changing words in italics into nouns_edit.docx
+++ b/english_via_skype/solutions/doc/lesson_410_Rewrite the sentence changing words in italics into nouns_edit.docx
@@ -91,25 +91,34 @@
           <w:szCs w:val="28"/>
           <w:lang w:val="en-US"/>
         </w:rPr>
-        <w:t>To stand out from the crowd d</w:t>
-      </w:r>
-      <w:r>
-        <w:rPr>
-          <w:rFonts w:ascii="Arial" w:hAnsi="Arial" w:cs="Arial"/>
-          <w:sz w:val="28"/>
-          <w:szCs w:val="28"/>
-          <w:lang w:val="en-US"/>
-        </w:rPr>
-        <w:t xml:space="preserve">ifferentiation </w:t>
-      </w:r>
-      <w:r>
-        <w:rPr>
-          <w:rFonts w:ascii="Arial" w:hAnsi="Arial" w:cs="Arial"/>
-          <w:sz w:val="28"/>
-          <w:szCs w:val="28"/>
-          <w:lang w:val="en-US"/>
-        </w:rPr>
-        <w:t>is needed.</w:t>
+        <w:t>D</w:t>
+      </w:r>
+      <w:r>
+        <w:rPr>
+          <w:rFonts w:ascii="Arial" w:hAnsi="Arial" w:cs="Arial"/>
+          <w:sz w:val="28"/>
+          <w:szCs w:val="28"/>
+          <w:lang w:val="en-US"/>
+        </w:rPr>
+        <w:t>ifferentiation is needed</w:t>
+      </w:r>
+      <w:r>
+        <w:rPr>
+          <w:rFonts w:ascii="Arial" w:hAnsi="Arial" w:cs="Arial"/>
+          <w:sz w:val="28"/>
+          <w:szCs w:val="28"/>
+          <w:lang w:val="en-US"/>
+        </w:rPr>
+        <w:t xml:space="preserve"> t</w:t>
+      </w:r>
+      <w:r>
+        <w:rPr>
+          <w:rFonts w:ascii="Arial" w:hAnsi="Arial" w:cs="Arial"/>
+          <w:sz w:val="28"/>
+          <w:szCs w:val="28"/>
+          <w:lang w:val="en-US"/>
+        </w:rPr>
+        <w:t>o stand out from the crowd.</w:t>
       </w:r>
     </w:p>
     <w:p>
@@ -269,7 +278,16 @@
           <w:szCs w:val="28"/>
           <w:lang w:val="en-US"/>
         </w:rPr>
-        <w:t xml:space="preserve"> to entrepreneurial path is wanted by me.</w:t>
+        <w:t xml:space="preserve"> to entrepreneurial path is </w:t>
+      </w:r>
+      <w:r>
+        <w:rPr>
+          <w:rFonts w:ascii="Arial" w:hAnsi="Arial" w:cs="Arial"/>
+          <w:sz w:val="28"/>
+          <w:szCs w:val="28"/>
+          <w:lang w:val="en-US"/>
+        </w:rPr>
+        <w:t>what I want</w:t>
       </w:r>
     </w:p>
     <w:p>
@@ -588,7 +606,52 @@
           <w:szCs w:val="28"/>
           <w:lang w:val="en-US"/>
         </w:rPr>
-        <w:t>Foreseeing of that situation was quite low.</w:t>
+        <w:t>Un</w:t>
+      </w:r>
+      <w:r>
+        <w:rPr>
+          <w:rFonts w:ascii="Arial" w:hAnsi="Arial" w:cs="Arial"/>
+          <w:sz w:val="28"/>
+          <w:szCs w:val="28"/>
+          <w:lang w:val="en-US"/>
+        </w:rPr>
+        <w:t>foreseeability</w:t>
+      </w:r>
+      <w:r>
+        <w:rPr>
+          <w:rFonts w:ascii="Arial" w:hAnsi="Arial" w:cs="Arial"/>
+          <w:sz w:val="28"/>
+          <w:szCs w:val="28"/>
+          <w:lang w:val="en-US"/>
+        </w:rPr>
+        <w:t xml:space="preserve"> </w:t>
+      </w:r>
+      <w:r>
+        <w:rPr>
+          <w:rFonts w:ascii="Arial" w:hAnsi="Arial" w:cs="Arial"/>
+          <w:sz w:val="28"/>
+          <w:szCs w:val="28"/>
+          <w:lang w:val="en-US"/>
+        </w:rPr>
+        <w:t xml:space="preserve">of that situation was quite </w:t>
+      </w:r>
+      <w:r>
+        <w:rPr>
+          <w:rFonts w:ascii="Arial" w:hAnsi="Arial" w:cs="Arial"/>
+          <w:sz w:val="28"/>
+          <w:szCs w:val="28"/>
+          <w:lang w:val="en-US"/>
+        </w:rPr>
+        <w:t>visibility</w:t>
+      </w:r>
+      <w:r>
+        <w:rPr>
+          <w:rFonts w:ascii="Arial" w:hAnsi="Arial" w:cs="Arial"/>
+          <w:sz w:val="28"/>
+          <w:szCs w:val="28"/>
+          <w:lang w:val="en-US"/>
+        </w:rPr>
+        <w:t>.</w:t>
       </w:r>
     </w:p>
     <w:p>
@@ -712,7 +775,16 @@
           <w:szCs w:val="28"/>
           <w:lang w:val="en-US"/>
         </w:rPr>
-        <w:t>There is a coinciding of that meeting and my conference.</w:t>
+        <w:t>There is a coincidence</w:t>
+      </w:r>
+      <w:r>
+        <w:rPr>
+          <w:rFonts w:ascii="Arial" w:hAnsi="Arial" w:cs="Arial"/>
+          <w:sz w:val="28"/>
+          <w:szCs w:val="28"/>
+          <w:lang w:val="en-US"/>
+        </w:rPr>
+        <w:t xml:space="preserve"> of that meeting and my conference.</w:t>
       </w:r>
     </w:p>
     <w:p>
@@ -774,7 +846,7 @@
           <w:szCs w:val="28"/>
           <w:lang w:val="en-US"/>
         </w:rPr>
-        <w:t>U</w:t>
+        <w:t>He left after u</w:t>
       </w:r>
       <w:r>
         <w:rPr>
@@ -793,6 +865,15 @@
           <w:lang w:val="en-US"/>
         </w:rPr>
         <w:t xml:space="preserve"> of few words</w:t>
+      </w:r>
+      <w:r>
+        <w:rPr>
+          <w:rFonts w:ascii="Arial" w:hAnsi="Arial" w:cs="Arial"/>
+          <w:sz w:val="28"/>
+          <w:szCs w:val="28"/>
+          <w:lang w:val="en-US"/>
+        </w:rPr>
+        <w:t>.</w:t>
       </w:r>
     </w:p>
     <w:p>
@@ -880,6 +961,7 @@
         </w:rPr>
         <w:t xml:space="preserve">It </w:t>
       </w:r>
+      <w:proofErr w:type="spellStart"/>
       <w:r>
         <w:rPr>
           <w:rFonts w:ascii="Arial" w:hAnsi="Arial" w:cs="Arial"/>
@@ -890,6 +972,7 @@
         </w:rPr>
         <w:t>mulfuncts</w:t>
       </w:r>
+      <w:proofErr w:type="spellEnd"/>
       <w:r>
         <w:rPr>
           <w:rFonts w:ascii="Arial" w:hAnsi="Arial" w:cs="Arial"/>
@@ -916,7 +999,34 @@
           <w:szCs w:val="28"/>
           <w:lang w:val="en-US"/>
         </w:rPr>
-        <w:t>Incompatibility causes malfunctioning.</w:t>
+        <w:t>Incom</w:t>
+      </w:r>
+      <w:r>
+        <w:rPr>
+          <w:rFonts w:ascii="Arial" w:hAnsi="Arial" w:cs="Arial"/>
+          <w:sz w:val="28"/>
+          <w:szCs w:val="28"/>
+          <w:lang w:val="en-US"/>
+        </w:rPr>
+        <w:t>patibility causes malfunctions</w:t>
+      </w:r>
+      <w:r>
+        <w:rPr>
+          <w:rFonts w:ascii="Arial" w:hAnsi="Arial" w:cs="Arial"/>
+          <w:sz w:val="28"/>
+          <w:szCs w:val="28"/>
+          <w:lang w:val="en-US"/>
+        </w:rPr>
+        <w:t xml:space="preserve"> of it</w:t>
+      </w:r>
+      <w:r>
+        <w:rPr>
+          <w:rFonts w:ascii="Arial" w:hAnsi="Arial" w:cs="Arial"/>
+          <w:sz w:val="28"/>
+          <w:szCs w:val="28"/>
+          <w:lang w:val="en-US"/>
+        </w:rPr>
+        <w:t>.</w:t>
       </w:r>
     </w:p>
     <w:p>
@@ -978,7 +1088,43 @@
           <w:szCs w:val="28"/>
           <w:lang w:val="en-US"/>
         </w:rPr>
-        <w:t>There may be a seizure of that opportunity by company.</w:t>
+        <w:t xml:space="preserve">There may be </w:t>
+      </w:r>
+      <w:r>
+        <w:rPr>
+          <w:rFonts w:ascii="Arial" w:hAnsi="Arial" w:cs="Arial"/>
+          <w:sz w:val="28"/>
+          <w:szCs w:val="28"/>
+          <w:lang w:val="en-US"/>
+        </w:rPr>
+        <w:t xml:space="preserve">a seizure of that opportunity </w:t>
+      </w:r>
+      <w:r>
+        <w:rPr>
+          <w:rFonts w:ascii="Arial" w:hAnsi="Arial" w:cs="Arial"/>
+          <w:sz w:val="28"/>
+          <w:szCs w:val="28"/>
+          <w:lang w:val="en-US"/>
+        </w:rPr>
+        <w:t xml:space="preserve">lies </w:t>
+      </w:r>
+      <w:r>
+        <w:rPr>
+          <w:rFonts w:ascii="Arial" w:hAnsi="Arial" w:cs="Arial"/>
+          <w:sz w:val="28"/>
+          <w:szCs w:val="28"/>
+          <w:lang w:val="en-US"/>
+        </w:rPr>
+        <w:t>ahead of</w:t>
+      </w:r>
+      <w:r>
+        <w:rPr>
+          <w:rFonts w:ascii="Arial" w:hAnsi="Arial" w:cs="Arial"/>
+          <w:sz w:val="28"/>
+          <w:szCs w:val="28"/>
+          <w:lang w:val="en-US"/>
+        </w:rPr>
+        <w:t xml:space="preserve"> company.</w:t>
       </w:r>
     </w:p>
     <w:p>
@@ -1041,7 +1187,25 @@
           <w:szCs w:val="28"/>
           <w:lang w:val="en-US"/>
         </w:rPr>
-        <w:t>We expect the alleviation of this situation soon.</w:t>
+        <w:t xml:space="preserve">We expect </w:t>
+      </w:r>
+      <w:r>
+        <w:rPr>
+          <w:rFonts w:ascii="Arial" w:hAnsi="Arial" w:cs="Arial"/>
+          <w:sz w:val="28"/>
+          <w:szCs w:val="28"/>
+          <w:lang w:val="en-US"/>
+        </w:rPr>
+        <w:t>an</w:t>
+      </w:r>
+      <w:r>
+        <w:rPr>
+          <w:rFonts w:ascii="Arial" w:hAnsi="Arial" w:cs="Arial"/>
+          <w:sz w:val="28"/>
+          <w:szCs w:val="28"/>
+          <w:lang w:val="en-US"/>
+        </w:rPr>
+        <w:t xml:space="preserve"> alleviation of this situation soon.</w:t>
       </w:r>
     </w:p>
     <w:p>
@@ -1103,7 +1267,25 @@
           <w:szCs w:val="28"/>
           <w:lang w:val="en-US"/>
         </w:rPr>
-        <w:t>There is a abundance in self-proclaimed specialists.</w:t>
+        <w:t>There is a</w:t>
+      </w:r>
+      <w:r>
+        <w:rPr>
+          <w:rFonts w:ascii="Arial" w:hAnsi="Arial" w:cs="Arial"/>
+          <w:sz w:val="28"/>
+          <w:szCs w:val="28"/>
+          <w:lang w:val="en-US"/>
+        </w:rPr>
+        <w:t>n abundance of</w:t>
+      </w:r>
+      <w:r>
+        <w:rPr>
+          <w:rFonts w:ascii="Arial" w:hAnsi="Arial" w:cs="Arial"/>
+          <w:sz w:val="28"/>
+          <w:szCs w:val="28"/>
+          <w:lang w:val="en-US"/>
+        </w:rPr>
+        <w:t xml:space="preserve"> self-proclaimed specialists.</w:t>
       </w:r>
     </w:p>
     <w:p>
@@ -1227,7 +1409,25 @@
           <w:szCs w:val="28"/>
           <w:lang w:val="en-US"/>
         </w:rPr>
-        <w:t>Your desistance from infringing on our business is needed.</w:t>
+        <w:t xml:space="preserve">Your desistance from infringing on our business is </w:t>
+      </w:r>
+      <w:r>
+        <w:rPr>
+          <w:rFonts w:ascii="Arial" w:hAnsi="Arial" w:cs="Arial"/>
+          <w:sz w:val="28"/>
+          <w:szCs w:val="28"/>
+          <w:lang w:val="en-US"/>
+        </w:rPr>
+        <w:t>required</w:t>
+      </w:r>
+      <w:r>
+        <w:rPr>
+          <w:rFonts w:ascii="Arial" w:hAnsi="Arial" w:cs="Arial"/>
+          <w:sz w:val="28"/>
+          <w:szCs w:val="28"/>
+          <w:lang w:val="en-US"/>
+        </w:rPr>
+        <w:t>.</w:t>
       </w:r>
     </w:p>
     <w:p>
@@ -1373,6 +1573,15 @@
           <w:lang w:val="en-US"/>
         </w:rPr>
       </w:pPr>
+      <w:r>
+        <w:rPr>
+          <w:rFonts w:ascii="Arial" w:hAnsi="Arial" w:cs="Arial"/>
+          <w:sz w:val="28"/>
+          <w:szCs w:val="28"/>
+          <w:lang w:val="en-US"/>
+        </w:rPr>
+        <w:t xml:space="preserve">There is a misalignment in our priorities. </w:t>
+      </w:r>
     </w:p>
     <w:p>
       <w:pPr>
@@ -1410,14 +1619,15 @@
     </w:p>
     <w:p>
       <w:pPr>
-        <w:pStyle w:val="Akapitzlist"/>
-        <w:rPr>
-          <w:rFonts w:ascii="Arial" w:hAnsi="Arial" w:cs="Arial"/>
-          <w:sz w:val="28"/>
-          <w:szCs w:val="28"/>
-          <w:lang w:val="en-US"/>
-        </w:rPr>
-      </w:pPr>
+        <w:rPr>
+          <w:rFonts w:ascii="Arial" w:hAnsi="Arial" w:cs="Arial"/>
+          <w:sz w:val="28"/>
+          <w:szCs w:val="28"/>
+          <w:lang w:val="en-US"/>
+        </w:rPr>
+      </w:pPr>
+      <w:bookmarkStart w:id="0" w:name="_GoBack"/>
+      <w:bookmarkEnd w:id="0"/>
     </w:p>
     <w:p>
       <w:pPr>
@@ -1570,8 +1780,6 @@
         </w:rPr>
         <w:t>.</w:t>
       </w:r>
-      <w:bookmarkStart w:id="0" w:name="_GoBack"/>
-      <w:bookmarkEnd w:id="0"/>
     </w:p>
     <w:p>
       <w:pPr>
@@ -2050,6 +2258,7 @@
           <w:szCs w:val="28"/>
         </w:rPr>
       </w:pPr>
+      <w:proofErr w:type="spellStart"/>
       <w:r>
         <w:rPr>
           <w:sz w:val="28"/>
@@ -2057,6 +2266,7 @@
         </w:rPr>
         <w:t>absolutely</w:t>
       </w:r>
+      <w:proofErr w:type="spellEnd"/>
     </w:p>
     <w:p>
       <w:pPr>

</xml_diff>

<commit_message>
lesson 415 - Thursday
</commit_message>
<xml_diff>
--- a/english_via_skype/solutions/doc/lesson_410_Rewrite the sentence changing words in italics into nouns_edit.docx
+++ b/english_via_skype/solutions/doc/lesson_410_Rewrite the sentence changing words in italics into nouns_edit.docx
@@ -91,25 +91,7 @@
           <w:szCs w:val="28"/>
           <w:lang w:val="en-US"/>
         </w:rPr>
-        <w:t>D</w:t>
-      </w:r>
-      <w:r>
-        <w:rPr>
-          <w:rFonts w:ascii="Arial" w:hAnsi="Arial" w:cs="Arial"/>
-          <w:sz w:val="28"/>
-          <w:szCs w:val="28"/>
-          <w:lang w:val="en-US"/>
-        </w:rPr>
-        <w:t>ifferentiation is needed</w:t>
-      </w:r>
-      <w:r>
-        <w:rPr>
-          <w:rFonts w:ascii="Arial" w:hAnsi="Arial" w:cs="Arial"/>
-          <w:sz w:val="28"/>
-          <w:szCs w:val="28"/>
-          <w:lang w:val="en-US"/>
-        </w:rPr>
-        <w:t xml:space="preserve"> t</w:t>
+        <w:t>Differentiation is needed t</w:t>
       </w:r>
       <w:r>
         <w:rPr>
@@ -1626,8 +1608,15 @@
           <w:lang w:val="en-US"/>
         </w:rPr>
       </w:pPr>
-      <w:bookmarkStart w:id="0" w:name="_GoBack"/>
-      <w:bookmarkEnd w:id="0"/>
+      <w:r>
+        <w:rPr>
+          <w:rFonts w:ascii="Arial" w:hAnsi="Arial" w:cs="Arial"/>
+          <w:sz w:val="28"/>
+          <w:szCs w:val="28"/>
+          <w:lang w:val="en-US"/>
+        </w:rPr>
+        <w:t>Severity of consequences might be high.</w:t>
+      </w:r>
     </w:p>
     <w:p>
       <w:pPr>
@@ -1709,6 +1698,15 @@
         </w:rPr>
         <w:t>Unexpected turmoil caused an aggravation of the situation</w:t>
       </w:r>
+      <w:r>
+        <w:rPr>
+          <w:rFonts w:ascii="Arial" w:hAnsi="Arial" w:cs="Arial"/>
+          <w:sz w:val="28"/>
+          <w:szCs w:val="28"/>
+          <w:lang w:val="en-US"/>
+        </w:rPr>
+        <w:t>.</w:t>
+      </w:r>
     </w:p>
     <w:p>
       <w:pPr>
@@ -1784,17 +1782,6 @@
     <w:p>
       <w:pPr>
         <w:pStyle w:val="Akapitzlist"/>
-        <w:rPr>
-          <w:rFonts w:ascii="Arial" w:hAnsi="Arial" w:cs="Arial"/>
-          <w:sz w:val="28"/>
-          <w:szCs w:val="28"/>
-          <w:lang w:val="en-US"/>
-        </w:rPr>
-      </w:pPr>
-    </w:p>
-    <w:p>
-      <w:pPr>
-        <w:pStyle w:val="Akapitzlist"/>
         <w:numPr>
           <w:ilvl w:val="0"/>
           <w:numId w:val="2"/>
@@ -1837,14 +1824,22 @@
     </w:p>
     <w:p>
       <w:pPr>
-        <w:pStyle w:val="Akapitzlist"/>
-        <w:rPr>
-          <w:rFonts w:ascii="Arial" w:hAnsi="Arial" w:cs="Arial"/>
-          <w:sz w:val="28"/>
-          <w:szCs w:val="28"/>
-          <w:lang w:val="en-US"/>
-        </w:rPr>
-      </w:pPr>
+        <w:rPr>
+          <w:rFonts w:ascii="Arial" w:hAnsi="Arial" w:cs="Arial"/>
+          <w:sz w:val="28"/>
+          <w:szCs w:val="28"/>
+          <w:lang w:val="en-US"/>
+        </w:rPr>
+      </w:pPr>
+      <w:r>
+        <w:rPr>
+          <w:rFonts w:ascii="Arial" w:hAnsi="Arial" w:cs="Arial"/>
+          <w:sz w:val="28"/>
+          <w:szCs w:val="28"/>
+          <w:lang w:val="en-US"/>
+        </w:rPr>
+        <w:t>Preservation of current growth of our company is highly likely.</w:t>
+      </w:r>
     </w:p>
     <w:p>
       <w:pPr>
@@ -1891,14 +1886,40 @@
     </w:p>
     <w:p>
       <w:pPr>
-        <w:pStyle w:val="Akapitzlist"/>
-        <w:rPr>
-          <w:rFonts w:ascii="Arial" w:hAnsi="Arial" w:cs="Arial"/>
-          <w:sz w:val="28"/>
-          <w:szCs w:val="28"/>
-          <w:lang w:val="en-US"/>
-        </w:rPr>
-      </w:pPr>
+        <w:rPr>
+          <w:rFonts w:ascii="Arial" w:hAnsi="Arial" w:cs="Arial"/>
+          <w:sz w:val="28"/>
+          <w:szCs w:val="28"/>
+          <w:lang w:val="en-US"/>
+        </w:rPr>
+      </w:pPr>
+      <w:r>
+        <w:rPr>
+          <w:rFonts w:ascii="Arial" w:hAnsi="Arial" w:cs="Arial"/>
+          <w:sz w:val="28"/>
+          <w:szCs w:val="28"/>
+          <w:lang w:val="en-US"/>
+        </w:rPr>
+        <w:t xml:space="preserve">There is a vulnerability of </w:t>
+      </w:r>
+      <w:r>
+        <w:rPr>
+          <w:rFonts w:ascii="Arial" w:hAnsi="Arial" w:cs="Arial"/>
+          <w:sz w:val="28"/>
+          <w:szCs w:val="28"/>
+          <w:lang w:val="en-US"/>
+        </w:rPr>
+        <w:t>our HR</w:t>
+      </w:r>
+      <w:r>
+        <w:rPr>
+          <w:rFonts w:ascii="Arial" w:hAnsi="Arial" w:cs="Arial"/>
+          <w:sz w:val="28"/>
+          <w:szCs w:val="28"/>
+          <w:lang w:val="en-US"/>
+        </w:rPr>
+        <w:t xml:space="preserve"> to alternations.</w:t>
+      </w:r>
     </w:p>
     <w:p>
       <w:pPr>
@@ -1936,14 +1957,22 @@
     </w:p>
     <w:p>
       <w:pPr>
-        <w:pStyle w:val="Akapitzlist"/>
-        <w:rPr>
-          <w:rFonts w:ascii="Arial" w:hAnsi="Arial" w:cs="Arial"/>
-          <w:sz w:val="28"/>
-          <w:szCs w:val="28"/>
-          <w:lang w:val="en-US"/>
-        </w:rPr>
-      </w:pPr>
+        <w:rPr>
+          <w:rFonts w:ascii="Arial" w:hAnsi="Arial" w:cs="Arial"/>
+          <w:sz w:val="28"/>
+          <w:szCs w:val="28"/>
+          <w:lang w:val="en-US"/>
+        </w:rPr>
+      </w:pPr>
+      <w:r>
+        <w:rPr>
+          <w:rFonts w:ascii="Arial" w:hAnsi="Arial" w:cs="Arial"/>
+          <w:sz w:val="28"/>
+          <w:szCs w:val="28"/>
+          <w:lang w:val="en-US"/>
+        </w:rPr>
+        <w:t>Impartiality of manager require taking into account both parties.</w:t>
+      </w:r>
     </w:p>
     <w:p>
       <w:pPr>
@@ -1990,14 +2019,22 @@
     </w:p>
     <w:p>
       <w:pPr>
-        <w:pStyle w:val="Akapitzlist"/>
-        <w:rPr>
-          <w:rFonts w:ascii="Arial" w:hAnsi="Arial" w:cs="Arial"/>
-          <w:sz w:val="28"/>
-          <w:szCs w:val="28"/>
-          <w:lang w:val="en-US"/>
-        </w:rPr>
-      </w:pPr>
+        <w:rPr>
+          <w:rFonts w:ascii="Arial" w:hAnsi="Arial" w:cs="Arial"/>
+          <w:sz w:val="28"/>
+          <w:szCs w:val="28"/>
+          <w:lang w:val="en-US"/>
+        </w:rPr>
+      </w:pPr>
+      <w:r>
+        <w:rPr>
+          <w:rFonts w:ascii="Arial" w:hAnsi="Arial" w:cs="Arial"/>
+          <w:sz w:val="28"/>
+          <w:szCs w:val="28"/>
+          <w:lang w:val="en-US"/>
+        </w:rPr>
+        <w:t>Equation of the different will be done in due time.</w:t>
+      </w:r>
     </w:p>
     <w:p>
       <w:pPr>
@@ -2050,16 +2087,22 @@
     </w:p>
     <w:p>
       <w:pPr>
-        <w:pStyle w:val="Akapitzlist"/>
-        <w:rPr>
-          <w:rFonts w:ascii="Arial" w:hAnsi="Arial" w:cs="Arial"/>
-          <w:color w:val="000000"/>
-          <w:sz w:val="28"/>
-          <w:szCs w:val="28"/>
-          <w:shd w:val="clear" w:color="auto" w:fill="FFFFFF"/>
-          <w:lang w:val="en-US"/>
-        </w:rPr>
-      </w:pPr>
+        <w:rPr>
+          <w:rFonts w:ascii="Arial" w:hAnsi="Arial" w:cs="Arial"/>
+          <w:sz w:val="28"/>
+          <w:szCs w:val="28"/>
+          <w:lang w:val="en-US"/>
+        </w:rPr>
+      </w:pPr>
+      <w:r>
+        <w:rPr>
+          <w:rFonts w:ascii="Arial" w:hAnsi="Arial" w:cs="Arial"/>
+          <w:sz w:val="28"/>
+          <w:szCs w:val="28"/>
+          <w:lang w:val="en-US"/>
+        </w:rPr>
+        <w:t>He put his change for promotion in jeopardy by criticizing his boss.</w:t>
+      </w:r>
     </w:p>
     <w:p>
       <w:pPr>
@@ -2112,6 +2155,25 @@
     </w:p>
     <w:p>
       <w:pPr>
+        <w:rPr>
+          <w:rFonts w:ascii="Arial" w:hAnsi="Arial" w:cs="Arial"/>
+          <w:sz w:val="28"/>
+          <w:szCs w:val="28"/>
+          <w:lang w:val="en-US"/>
+        </w:rPr>
+      </w:pPr>
+      <w:r>
+        <w:rPr>
+          <w:rFonts w:ascii="Arial" w:hAnsi="Arial" w:cs="Arial"/>
+          <w:sz w:val="28"/>
+          <w:szCs w:val="28"/>
+          <w:lang w:val="en-US"/>
+        </w:rPr>
+        <w:t>Sluggishness of market stifles innovation.</w:t>
+      </w:r>
+    </w:p>
+    <w:p>
+      <w:pPr>
         <w:pStyle w:val="Akapitzlist"/>
         <w:rPr>
           <w:rFonts w:ascii="Arial" w:hAnsi="Arial" w:cs="Arial"/>
@@ -2180,6 +2242,14 @@
           <w:lang w:val="en-US"/>
         </w:rPr>
       </w:pPr>
+      <w:r>
+        <w:rPr>
+          <w:sz w:val="28"/>
+          <w:szCs w:val="28"/>
+          <w:lang w:val="en-US"/>
+        </w:rPr>
+        <w:t>Confinement and inundation is typical for the niche.</w:t>
+      </w:r>
     </w:p>
     <w:p>
       <w:pPr>
@@ -2195,7 +2265,6 @@
           <w:szCs w:val="28"/>
           <w:lang w:eastAsia="pl-PL"/>
         </w:rPr>
-        <w:lastRenderedPageBreak/>
         <w:drawing>
           <wp:inline distT="0" distB="0" distL="0" distR="0">
             <wp:extent cx="6839585" cy="2857042"/>
@@ -2266,6 +2335,8 @@
         </w:rPr>
         <w:t>absolutely</w:t>
       </w:r>
+      <w:bookmarkStart w:id="0" w:name="_GoBack"/>
+      <w:bookmarkEnd w:id="0"/>
       <w:proofErr w:type="spellEnd"/>
     </w:p>
     <w:p>
@@ -2345,6 +2416,98 @@
         </w:drawing>
       </w:r>
     </w:p>
+    <w:p>
+      <w:pPr>
+        <w:pStyle w:val="Akapitzlist"/>
+        <w:numPr>
+          <w:ilvl w:val="0"/>
+          <w:numId w:val="3"/>
+        </w:numPr>
+        <w:rPr>
+          <w:sz w:val="28"/>
+          <w:szCs w:val="28"/>
+          <w:lang w:val="en-US"/>
+        </w:rPr>
+      </w:pPr>
+      <w:r>
+        <w:rPr>
+          <w:sz w:val="28"/>
+          <w:szCs w:val="28"/>
+          <w:lang w:val="en-US"/>
+        </w:rPr>
+        <w:t>Looks to boost its cus</w:t>
+      </w:r>
+      <w:r>
+        <w:rPr>
+          <w:sz w:val="28"/>
+          <w:szCs w:val="28"/>
+          <w:lang w:val="en-US"/>
+        </w:rPr>
+        <w:t>t</w:t>
+      </w:r>
+      <w:r>
+        <w:rPr>
+          <w:sz w:val="28"/>
+          <w:szCs w:val="28"/>
+          <w:lang w:val="en-US"/>
+        </w:rPr>
+        <w:t>om</w:t>
+      </w:r>
+      <w:r>
+        <w:rPr>
+          <w:sz w:val="28"/>
+          <w:szCs w:val="28"/>
+          <w:lang w:val="en-US"/>
+        </w:rPr>
+        <w:t>er base set</w:t>
+      </w:r>
+    </w:p>
+    <w:p>
+      <w:pPr>
+        <w:pStyle w:val="Akapitzlist"/>
+        <w:rPr>
+          <w:sz w:val="28"/>
+          <w:szCs w:val="28"/>
+          <w:lang w:val="en-US"/>
+        </w:rPr>
+      </w:pPr>
+      <w:r>
+        <w:rPr>
+          <w:sz w:val="28"/>
+          <w:szCs w:val="28"/>
+          <w:lang w:val="en-US"/>
+        </w:rPr>
+        <w:t>biting the bullet on the long-waited takeover</w:t>
+      </w:r>
+    </w:p>
+    <w:p>
+      <w:pPr>
+        <w:pStyle w:val="Akapitzlist"/>
+        <w:rPr>
+          <w:sz w:val="28"/>
+          <w:szCs w:val="28"/>
+          <w:lang w:val="en-US"/>
+        </w:rPr>
+      </w:pPr>
+      <w:r>
+        <w:rPr>
+          <w:sz w:val="28"/>
+          <w:szCs w:val="28"/>
+          <w:lang w:val="en-US"/>
+        </w:rPr>
+        <w:t>is now heading back to that profit</w:t>
+      </w:r>
+    </w:p>
+    <w:p>
+      <w:pPr>
+        <w:ind w:left="360"/>
+        <w:rPr>
+          <w:sz w:val="28"/>
+          <w:szCs w:val="28"/>
+          <w:lang w:val="en-US"/>
+        </w:rPr>
+      </w:pPr>
+    </w:p>
     <w:sectPr>
       <w:pgSz w:w="11906" w:h="16838"/>
       <w:pgMar w:top="720" w:right="720" w:bottom="720" w:left="720" w:header="708" w:footer="708" w:gutter="0"/>
@@ -2358,12 +2521,12 @@
 <file path=word/numbering.xml><?xml version="1.0" encoding="utf-8"?>
 <w:numbering xmlns:wpc="http://schemas.microsoft.com/office/word/2010/wordprocessingCanvas" xmlns:mc="http://schemas.openxmlformats.org/markup-compatibility/2006" xmlns:o="urn:schemas-microsoft-com:office:office" xmlns:r="http://schemas.openxmlformats.org/officeDocument/2006/relationships" xmlns:m="http://schemas.openxmlformats.org/officeDocument/2006/math" xmlns:v="urn:schemas-microsoft-com:vml" xmlns:wp14="http://schemas.microsoft.com/office/word/2010/wordprocessingDrawing" xmlns:wp="http://schemas.openxmlformats.org/drawingml/2006/wordprocessingDrawing" xmlns:w10="urn:schemas-microsoft-com:office:word" xmlns:w="http://schemas.openxmlformats.org/wordprocessingml/2006/main" xmlns:w14="http://schemas.microsoft.com/office/word/2010/wordml" xmlns:w15="http://schemas.microsoft.com/office/word/2012/wordml" xmlns:wpg="http://schemas.microsoft.com/office/word/2010/wordprocessingGroup" xmlns:wpi="http://schemas.microsoft.com/office/word/2010/wordprocessingInk" xmlns:wne="http://schemas.microsoft.com/office/word/2006/wordml" xmlns:wps="http://schemas.microsoft.com/office/word/2010/wordprocessingShape" mc:Ignorable="w14 w15 wp14">
   <w:abstractNum w:abstractNumId="0" w15:restartNumberingAfterBreak="0">
-    <w:nsid w:val="53DD1685"/>
+    <w:nsid w:val="2EE8259B"/>
     <w:multiLevelType w:val="hybridMultilevel"/>
-    <w:tmpl w:val="38FC7D1A"/>
-    <w:lvl w:ilvl="0" w:tplc="0415000F">
+    <w:tmpl w:val="BE4AD000"/>
+    <w:lvl w:ilvl="0" w:tplc="04150019">
       <w:start w:val="1"/>
-      <w:numFmt w:val="decimal"/>
+      <w:numFmt w:val="lowerLetter"/>
       <w:lvlText w:val="%1."/>
       <w:lvlJc w:val="left"/>
       <w:pPr>
@@ -2447,9 +2610,9 @@
     </w:lvl>
   </w:abstractNum>
   <w:abstractNum w:abstractNumId="1" w15:restartNumberingAfterBreak="0">
-    <w:nsid w:val="67D82934"/>
+    <w:nsid w:val="53DD1685"/>
     <w:multiLevelType w:val="hybridMultilevel"/>
-    <w:tmpl w:val="E6783A52"/>
+    <w:tmpl w:val="38FC7D1A"/>
     <w:lvl w:ilvl="0" w:tplc="0415000F">
       <w:start w:val="1"/>
       <w:numFmt w:val="decimal"/>
@@ -2535,10 +2698,102 @@
       </w:pPr>
     </w:lvl>
   </w:abstractNum>
+  <w:abstractNum w:abstractNumId="2" w15:restartNumberingAfterBreak="0">
+    <w:nsid w:val="67D82934"/>
+    <w:multiLevelType w:val="hybridMultilevel"/>
+    <w:tmpl w:val="E6783A52"/>
+    <w:lvl w:ilvl="0" w:tplc="0415000F">
+      <w:start w:val="1"/>
+      <w:numFmt w:val="decimal"/>
+      <w:lvlText w:val="%1."/>
+      <w:lvlJc w:val="left"/>
+      <w:pPr>
+        <w:ind w:left="720" w:hanging="360"/>
+      </w:pPr>
+      <w:rPr>
+        <w:rFonts w:hint="default"/>
+      </w:rPr>
+    </w:lvl>
+    <w:lvl w:ilvl="1" w:tplc="04150019" w:tentative="1">
+      <w:start w:val="1"/>
+      <w:numFmt w:val="lowerLetter"/>
+      <w:lvlText w:val="%2."/>
+      <w:lvlJc w:val="left"/>
+      <w:pPr>
+        <w:ind w:left="1440" w:hanging="360"/>
+      </w:pPr>
+    </w:lvl>
+    <w:lvl w:ilvl="2" w:tplc="0415001B" w:tentative="1">
+      <w:start w:val="1"/>
+      <w:numFmt w:val="lowerRoman"/>
+      <w:lvlText w:val="%3."/>
+      <w:lvlJc w:val="right"/>
+      <w:pPr>
+        <w:ind w:left="2160" w:hanging="180"/>
+      </w:pPr>
+    </w:lvl>
+    <w:lvl w:ilvl="3" w:tplc="0415000F" w:tentative="1">
+      <w:start w:val="1"/>
+      <w:numFmt w:val="decimal"/>
+      <w:lvlText w:val="%4."/>
+      <w:lvlJc w:val="left"/>
+      <w:pPr>
+        <w:ind w:left="2880" w:hanging="360"/>
+      </w:pPr>
+    </w:lvl>
+    <w:lvl w:ilvl="4" w:tplc="04150019" w:tentative="1">
+      <w:start w:val="1"/>
+      <w:numFmt w:val="lowerLetter"/>
+      <w:lvlText w:val="%5."/>
+      <w:lvlJc w:val="left"/>
+      <w:pPr>
+        <w:ind w:left="3600" w:hanging="360"/>
+      </w:pPr>
+    </w:lvl>
+    <w:lvl w:ilvl="5" w:tplc="0415001B" w:tentative="1">
+      <w:start w:val="1"/>
+      <w:numFmt w:val="lowerRoman"/>
+      <w:lvlText w:val="%6."/>
+      <w:lvlJc w:val="right"/>
+      <w:pPr>
+        <w:ind w:left="4320" w:hanging="180"/>
+      </w:pPr>
+    </w:lvl>
+    <w:lvl w:ilvl="6" w:tplc="0415000F" w:tentative="1">
+      <w:start w:val="1"/>
+      <w:numFmt w:val="decimal"/>
+      <w:lvlText w:val="%7."/>
+      <w:lvlJc w:val="left"/>
+      <w:pPr>
+        <w:ind w:left="5040" w:hanging="360"/>
+      </w:pPr>
+    </w:lvl>
+    <w:lvl w:ilvl="7" w:tplc="04150019" w:tentative="1">
+      <w:start w:val="1"/>
+      <w:numFmt w:val="lowerLetter"/>
+      <w:lvlText w:val="%8."/>
+      <w:lvlJc w:val="left"/>
+      <w:pPr>
+        <w:ind w:left="5760" w:hanging="360"/>
+      </w:pPr>
+    </w:lvl>
+    <w:lvl w:ilvl="8" w:tplc="0415001B" w:tentative="1">
+      <w:start w:val="1"/>
+      <w:numFmt w:val="lowerRoman"/>
+      <w:lvlText w:val="%9."/>
+      <w:lvlJc w:val="right"/>
+      <w:pPr>
+        <w:ind w:left="6480" w:hanging="180"/>
+      </w:pPr>
+    </w:lvl>
+  </w:abstractNum>
   <w:num w:numId="1">
+    <w:abstractNumId w:val="2"/>
+  </w:num>
+  <w:num w:numId="2">
     <w:abstractNumId w:val="1"/>
   </w:num>
-  <w:num w:numId="2">
+  <w:num w:numId="3">
     <w:abstractNumId w:val="0"/>
   </w:num>
 </w:numbering>

</xml_diff>